<commit_message>
Cập nhập: Thêm vào function hiển thị max popular và bổ sung vào file word
</commit_message>
<xml_diff>
--- a/Database/Hướng dẫn sử dụng Function, Producedure.docx
+++ b/Database/Hướng dẫn sử dụng Function, Producedure.docx
@@ -16,446 +16,464 @@
           <w:szCs w:val="32"/>
         </w:rPr>
       </w:pPr>
+      <w:r>
+        <w:rPr>
+          <w:rFonts w:ascii="Consolas" w:hAnsi="Consolas" w:cs="Consolas"/>
+          <w:b/>
+          <w:color w:val="008000"/>
+          <w:sz w:val="32"/>
+          <w:szCs w:val="32"/>
+        </w:rPr>
+        <w:t>Function đếm số lượng ly đã bán của sản phẩm</w:t>
+      </w:r>
+    </w:p>
+    <w:p>
+      <w:r>
+        <w:t>Gọi query</w:t>
+      </w:r>
+    </w:p>
+    <w:p>
+      <w:pPr>
+        <w:autoSpaceDE w:val="0"/>
+        <w:autoSpaceDN w:val="0"/>
+        <w:adjustRightInd w:val="0"/>
+        <w:spacing w:after="0" w:line="240" w:lineRule="auto"/>
+        <w:rPr>
+          <w:rFonts w:ascii="Consolas" w:hAnsi="Consolas" w:cs="Consolas"/>
+          <w:color w:val="008000"/>
+          <w:sz w:val="19"/>
+          <w:szCs w:val="19"/>
+        </w:rPr>
+      </w:pPr>
+      <w:r>
+        <w:rPr>
+          <w:rFonts w:ascii="Consolas" w:hAnsi="Consolas" w:cs="Consolas"/>
+          <w:color w:val="008000"/>
+          <w:sz w:val="19"/>
+          <w:szCs w:val="19"/>
+        </w:rPr>
+        <w:t>select dbo.fDemSoSP(1)</w:t>
+      </w:r>
+    </w:p>
+    <w:p/>
+    <w:p>
+      <w:pPr>
+        <w:autoSpaceDE w:val="0"/>
+        <w:autoSpaceDN w:val="0"/>
+        <w:adjustRightInd w:val="0"/>
+        <w:spacing w:after="0" w:line="240" w:lineRule="auto"/>
+        <w:rPr>
+          <w:rFonts w:ascii="Consolas" w:hAnsi="Consolas" w:cs="Consolas"/>
+          <w:b/>
+          <w:color w:val="008000"/>
+          <w:sz w:val="32"/>
+          <w:szCs w:val="32"/>
+        </w:rPr>
+      </w:pPr>
+      <w:r>
+        <w:rPr>
+          <w:rFonts w:ascii="Consolas" w:hAnsi="Consolas" w:cs="Consolas"/>
+          <w:b/>
+          <w:color w:val="008000"/>
+          <w:sz w:val="32"/>
+          <w:szCs w:val="32"/>
+        </w:rPr>
+        <w:t>Function đếm tổng số ly đã bán</w:t>
+      </w:r>
+    </w:p>
+    <w:p>
+      <w:r>
+        <w:t>Gọi query</w:t>
+      </w:r>
+    </w:p>
+    <w:p>
+      <w:pPr>
+        <w:autoSpaceDE w:val="0"/>
+        <w:autoSpaceDN w:val="0"/>
+        <w:adjustRightInd w:val="0"/>
+        <w:spacing w:after="0" w:line="240" w:lineRule="auto"/>
+        <w:rPr>
+          <w:rFonts w:ascii="Consolas" w:hAnsi="Consolas" w:cs="Consolas"/>
+          <w:color w:val="008000"/>
+          <w:sz w:val="19"/>
+          <w:szCs w:val="19"/>
+        </w:rPr>
+      </w:pPr>
+      <w:r>
+        <w:rPr>
+          <w:rFonts w:ascii="Consolas" w:hAnsi="Consolas" w:cs="Consolas"/>
+          <w:color w:val="008000"/>
+          <w:sz w:val="19"/>
+          <w:szCs w:val="19"/>
+        </w:rPr>
+        <w:t>select dbo.fDemTongSoLy()</w:t>
+      </w:r>
+    </w:p>
+    <w:p/>
+    <w:p>
+      <w:pPr>
+        <w:autoSpaceDE w:val="0"/>
+        <w:autoSpaceDN w:val="0"/>
+        <w:adjustRightInd w:val="0"/>
+        <w:spacing w:after="0" w:line="240" w:lineRule="auto"/>
+        <w:rPr>
+          <w:rFonts w:ascii="Consolas" w:hAnsi="Consolas" w:cs="Consolas"/>
+          <w:b/>
+          <w:color w:val="008000"/>
+          <w:sz w:val="32"/>
+          <w:szCs w:val="32"/>
+        </w:rPr>
+      </w:pPr>
+      <w:r>
+        <w:rPr>
+          <w:rFonts w:ascii="Consolas" w:hAnsi="Consolas" w:cs="Consolas"/>
+          <w:b/>
+          <w:color w:val="008000"/>
+          <w:sz w:val="32"/>
+          <w:szCs w:val="32"/>
+        </w:rPr>
+        <w:t>Thủ tục cập nhật lại popular của 1 sản phẩm với tham số đầu vào: ProductID</w:t>
+      </w:r>
+    </w:p>
+    <w:p>
+      <w:r>
+        <w:t>Gọi query (Ví dụ cập nhập popular cho ProductID 1)</w:t>
+      </w:r>
+    </w:p>
+    <w:p>
+      <w:pPr>
+        <w:autoSpaceDE w:val="0"/>
+        <w:autoSpaceDN w:val="0"/>
+        <w:adjustRightInd w:val="0"/>
+        <w:spacing w:after="0" w:line="240" w:lineRule="auto"/>
+        <w:rPr>
+          <w:rFonts w:ascii="Consolas" w:hAnsi="Consolas" w:cs="Consolas"/>
+          <w:color w:val="008000"/>
+          <w:sz w:val="19"/>
+          <w:szCs w:val="19"/>
+        </w:rPr>
+      </w:pPr>
+      <w:r>
+        <w:rPr>
+          <w:rFonts w:ascii="Consolas" w:hAnsi="Consolas" w:cs="Consolas"/>
+          <w:color w:val="008000"/>
+          <w:sz w:val="19"/>
+          <w:szCs w:val="19"/>
+        </w:rPr>
+        <w:t>EXEC pCapNhatPopular 1</w:t>
+      </w:r>
+    </w:p>
+    <w:p/>
+    <w:p>
+      <w:pPr>
+        <w:autoSpaceDE w:val="0"/>
+        <w:autoSpaceDN w:val="0"/>
+        <w:adjustRightInd w:val="0"/>
+        <w:spacing w:after="0" w:line="240" w:lineRule="auto"/>
+        <w:rPr>
+          <w:rFonts w:ascii="Consolas" w:hAnsi="Consolas" w:cs="Consolas"/>
+          <w:b/>
+          <w:color w:val="008000"/>
+          <w:sz w:val="32"/>
+          <w:szCs w:val="32"/>
+        </w:rPr>
+      </w:pPr>
+      <w:r>
+        <w:rPr>
+          <w:rFonts w:ascii="Consolas" w:hAnsi="Consolas" w:cs="Consolas"/>
+          <w:b/>
+          <w:color w:val="008000"/>
+          <w:sz w:val="32"/>
+          <w:szCs w:val="32"/>
+        </w:rPr>
+        <w:t>Thủ tục cập nhật lại popular cho tất cả sản phẩm</w:t>
+      </w:r>
+    </w:p>
+    <w:p>
+      <w:r>
+        <w:t>Gọi query</w:t>
+      </w:r>
+    </w:p>
+    <w:p>
+      <w:pPr>
+        <w:autoSpaceDE w:val="0"/>
+        <w:autoSpaceDN w:val="0"/>
+        <w:adjustRightInd w:val="0"/>
+        <w:spacing w:after="0" w:line="240" w:lineRule="auto"/>
+        <w:rPr>
+          <w:rFonts w:ascii="Consolas" w:hAnsi="Consolas" w:cs="Consolas"/>
+          <w:color w:val="008000"/>
+          <w:sz w:val="19"/>
+          <w:szCs w:val="19"/>
+        </w:rPr>
+      </w:pPr>
+      <w:r>
+        <w:rPr>
+          <w:rFonts w:ascii="Consolas" w:hAnsi="Consolas" w:cs="Consolas"/>
+          <w:color w:val="008000"/>
+          <w:sz w:val="19"/>
+          <w:szCs w:val="19"/>
+        </w:rPr>
+        <w:t>EXEC pCapNhatPopularAll</w:t>
+      </w:r>
+    </w:p>
+    <w:p/>
+    <w:p>
+      <w:pPr>
+        <w:autoSpaceDE w:val="0"/>
+        <w:autoSpaceDN w:val="0"/>
+        <w:adjustRightInd w:val="0"/>
+        <w:spacing w:after="0" w:line="240" w:lineRule="auto"/>
+        <w:rPr>
+          <w:rFonts w:ascii="Consolas" w:hAnsi="Consolas" w:cs="Consolas"/>
+          <w:b/>
+          <w:color w:val="008000"/>
+          <w:sz w:val="32"/>
+          <w:szCs w:val="32"/>
+        </w:rPr>
+      </w:pPr>
+      <w:r>
+        <w:rPr>
+          <w:rFonts w:ascii="Consolas" w:hAnsi="Consolas" w:cs="Consolas"/>
+          <w:b/>
+          <w:color w:val="008000"/>
+          <w:sz w:val="32"/>
+          <w:szCs w:val="32"/>
+        </w:rPr>
+        <w:t>Thủ tục bắt đầu khởi tạo hóa đơn</w:t>
+      </w:r>
+    </w:p>
+    <w:p>
+      <w:r>
+        <w:t>Gọi query</w:t>
+      </w:r>
+    </w:p>
+    <w:p>
+      <w:pPr>
+        <w:autoSpaceDE w:val="0"/>
+        <w:autoSpaceDN w:val="0"/>
+        <w:adjustRightInd w:val="0"/>
+        <w:spacing w:after="0" w:line="240" w:lineRule="auto"/>
+        <w:rPr>
+          <w:rFonts w:ascii="Consolas" w:hAnsi="Consolas" w:cs="Consolas"/>
+          <w:color w:val="008000"/>
+          <w:sz w:val="19"/>
+          <w:szCs w:val="19"/>
+        </w:rPr>
+      </w:pPr>
+      <w:r>
+        <w:rPr>
+          <w:rFonts w:ascii="Consolas" w:hAnsi="Consolas" w:cs="Consolas"/>
+          <w:color w:val="008000"/>
+          <w:sz w:val="19"/>
+          <w:szCs w:val="19"/>
+        </w:rPr>
+        <w:t>EXEC pKhoiTaoHoaDon</w:t>
+      </w:r>
+    </w:p>
+    <w:p/>
+    <w:p>
+      <w:pPr>
+        <w:autoSpaceDE w:val="0"/>
+        <w:autoSpaceDN w:val="0"/>
+        <w:adjustRightInd w:val="0"/>
+        <w:spacing w:after="0" w:line="240" w:lineRule="auto"/>
+        <w:rPr>
+          <w:rFonts w:ascii="Consolas" w:hAnsi="Consolas" w:cs="Consolas"/>
+          <w:b/>
+          <w:color w:val="008000"/>
+          <w:sz w:val="32"/>
+          <w:szCs w:val="32"/>
+        </w:rPr>
+      </w:pPr>
+      <w:r>
+        <w:rPr>
+          <w:rFonts w:ascii="Consolas" w:hAnsi="Consolas" w:cs="Consolas"/>
+          <w:b/>
+          <w:color w:val="008000"/>
+          <w:sz w:val="32"/>
+          <w:szCs w:val="32"/>
+        </w:rPr>
+        <w:t>Thủ tục thêm chi tiết hóa đơn</w:t>
+      </w:r>
+    </w:p>
+    <w:p>
+      <w:r>
+        <w:t>Gọi query (Ví dụ thêm vào hóa đơn sp 7, số lượng 2)</w:t>
+      </w:r>
+    </w:p>
+    <w:p>
+      <w:pPr>
+        <w:autoSpaceDE w:val="0"/>
+        <w:autoSpaceDN w:val="0"/>
+        <w:adjustRightInd w:val="0"/>
+        <w:spacing w:after="0" w:line="240" w:lineRule="auto"/>
+        <w:rPr>
+          <w:rFonts w:ascii="Consolas" w:hAnsi="Consolas" w:cs="Consolas"/>
+          <w:color w:val="008000"/>
+          <w:sz w:val="19"/>
+          <w:szCs w:val="19"/>
+        </w:rPr>
+      </w:pPr>
+      <w:r>
+        <w:rPr>
+          <w:rFonts w:ascii="Consolas" w:hAnsi="Consolas" w:cs="Consolas"/>
+          <w:color w:val="008000"/>
+          <w:sz w:val="19"/>
+          <w:szCs w:val="19"/>
+        </w:rPr>
+        <w:t>EXEC pThemChiTietHoaDon 7, 2</w:t>
+      </w:r>
+    </w:p>
+    <w:p/>
+    <w:p>
+      <w:pPr>
+        <w:autoSpaceDE w:val="0"/>
+        <w:autoSpaceDN w:val="0"/>
+        <w:adjustRightInd w:val="0"/>
+        <w:spacing w:after="0" w:line="240" w:lineRule="auto"/>
+        <w:rPr>
+          <w:rFonts w:ascii="Consolas" w:hAnsi="Consolas" w:cs="Consolas"/>
+          <w:b/>
+          <w:color w:val="008000"/>
+          <w:sz w:val="32"/>
+          <w:szCs w:val="32"/>
+        </w:rPr>
+      </w:pPr>
+      <w:r>
+        <w:rPr>
+          <w:rFonts w:ascii="Consolas" w:hAnsi="Consolas" w:cs="Consolas"/>
+          <w:b/>
+          <w:color w:val="008000"/>
+          <w:sz w:val="32"/>
+          <w:szCs w:val="32"/>
+        </w:rPr>
+        <w:t>Thủ tục kết thúc hóa đơn</w:t>
+      </w:r>
+    </w:p>
+    <w:p>
+      <w:r>
+        <w:t>Gọi query (Ví dụ hóa đơn cho loại khách hàng uống tại quán)</w:t>
+      </w:r>
+    </w:p>
+    <w:p>
+      <w:pPr>
+        <w:autoSpaceDE w:val="0"/>
+        <w:autoSpaceDN w:val="0"/>
+        <w:adjustRightInd w:val="0"/>
+        <w:spacing w:after="0" w:line="240" w:lineRule="auto"/>
+        <w:rPr>
+          <w:rFonts w:ascii="Consolas" w:hAnsi="Consolas" w:cs="Consolas"/>
+          <w:color w:val="008000"/>
+          <w:sz w:val="19"/>
+          <w:szCs w:val="19"/>
+        </w:rPr>
+      </w:pPr>
+      <w:r>
+        <w:rPr>
+          <w:rFonts w:ascii="Consolas" w:hAnsi="Consolas" w:cs="Consolas"/>
+          <w:color w:val="008000"/>
+          <w:sz w:val="19"/>
+          <w:szCs w:val="19"/>
+        </w:rPr>
+        <w:t>EXEC pKetThucHoaDon 2</w:t>
+      </w:r>
+    </w:p>
+    <w:p/>
+    <w:p>
+      <w:pPr>
+        <w:autoSpaceDE w:val="0"/>
+        <w:autoSpaceDN w:val="0"/>
+        <w:adjustRightInd w:val="0"/>
+        <w:spacing w:after="0" w:line="240" w:lineRule="auto"/>
+        <w:rPr>
+          <w:rFonts w:ascii="Consolas" w:hAnsi="Consolas" w:cs="Consolas"/>
+          <w:b/>
+          <w:color w:val="008000"/>
+          <w:sz w:val="32"/>
+          <w:szCs w:val="32"/>
+        </w:rPr>
+      </w:pPr>
+      <w:r>
+        <w:rPr>
+          <w:rFonts w:ascii="Consolas" w:hAnsi="Consolas" w:cs="Consolas"/>
+          <w:b/>
+          <w:color w:val="008000"/>
+          <w:sz w:val="32"/>
+          <w:szCs w:val="32"/>
+        </w:rPr>
+        <w:t>Hàm tìm kiếm hóa đơn theo ngày (từ ngày... đến ngày...)</w:t>
+      </w:r>
+    </w:p>
+    <w:p>
+      <w:r>
+        <w:t>Gọi query (Ví dụ tìm kiếm hóa đơn từ 20-11-2019 đến 10-12-2019)</w:t>
+      </w:r>
+    </w:p>
+    <w:p>
+      <w:pPr>
+        <w:autoSpaceDE w:val="0"/>
+        <w:autoSpaceDN w:val="0"/>
+        <w:adjustRightInd w:val="0"/>
+        <w:spacing w:after="0" w:line="240" w:lineRule="auto"/>
+        <w:rPr>
+          <w:rFonts w:ascii="Consolas" w:hAnsi="Consolas" w:cs="Consolas"/>
+          <w:color w:val="008000"/>
+          <w:sz w:val="19"/>
+          <w:szCs w:val="19"/>
+        </w:rPr>
+      </w:pPr>
+      <w:r>
+        <w:rPr>
+          <w:rFonts w:ascii="Consolas" w:hAnsi="Consolas" w:cs="Consolas"/>
+          <w:color w:val="008000"/>
+          <w:sz w:val="19"/>
+          <w:szCs w:val="19"/>
+        </w:rPr>
+        <w:t>select * from dbo.fTimHoaDonTheoNgay('2019-11-20', '2019-12-10')</w:t>
+      </w:r>
+    </w:p>
+    <w:p/>
+    <w:p>
+      <w:pPr>
+        <w:rPr>
+          <w:b/>
+          <w:color w:val="008000"/>
+          <w:sz w:val="32"/>
+        </w:rPr>
+      </w:pPr>
+      <w:r>
+        <w:rPr>
+          <w:b/>
+          <w:color w:val="008000"/>
+          <w:sz w:val="32"/>
+        </w:rPr>
+        <w:lastRenderedPageBreak/>
+        <w:t>Hàm tìm max popular</w:t>
+      </w:r>
+    </w:p>
+    <w:p>
+      <w:r>
+        <w:t>Gọi query</w:t>
+      </w:r>
+    </w:p>
+    <w:p>
+      <w:pPr>
+        <w:rPr>
+          <w:color w:val="008000"/>
+        </w:rPr>
+      </w:pPr>
+      <w:r>
+        <w:rPr>
+          <w:color w:val="008000"/>
+        </w:rPr>
+        <w:t>select * from dbo.fTimMaxPopular()</w:t>
+      </w:r>
+    </w:p>
+    <w:p>
       <w:bookmarkStart w:id="0" w:name="_GoBack"/>
       <w:bookmarkEnd w:id="0"/>
-      <w:r>
-        <w:rPr>
-          <w:rFonts w:ascii="Consolas" w:hAnsi="Consolas" w:cs="Consolas"/>
-          <w:b/>
-          <w:color w:val="008000"/>
-          <w:sz w:val="32"/>
-          <w:szCs w:val="32"/>
-        </w:rPr>
-        <w:t xml:space="preserve">Function </w:t>
-      </w:r>
-      <w:r>
-        <w:rPr>
-          <w:rFonts w:ascii="Consolas" w:hAnsi="Consolas" w:cs="Consolas"/>
-          <w:b/>
-          <w:color w:val="008000"/>
-          <w:sz w:val="32"/>
-          <w:szCs w:val="32"/>
-        </w:rPr>
-        <w:t>đế</w:t>
-      </w:r>
-      <w:r>
-        <w:rPr>
-          <w:rFonts w:ascii="Consolas" w:hAnsi="Consolas" w:cs="Consolas"/>
-          <w:b/>
-          <w:color w:val="008000"/>
-          <w:sz w:val="32"/>
-          <w:szCs w:val="32"/>
-        </w:rPr>
-        <w:t>m số lượng ly đã bán của sản phẩm</w:t>
-      </w:r>
-    </w:p>
-    <w:p>
-      <w:r>
-        <w:t>Gọi query</w:t>
-      </w:r>
-    </w:p>
-    <w:p>
-      <w:pPr>
-        <w:autoSpaceDE w:val="0"/>
-        <w:autoSpaceDN w:val="0"/>
-        <w:adjustRightInd w:val="0"/>
-        <w:spacing w:after="0" w:line="240" w:lineRule="auto"/>
-        <w:rPr>
-          <w:rFonts w:ascii="Consolas" w:hAnsi="Consolas" w:cs="Consolas"/>
-          <w:color w:val="008000"/>
-          <w:sz w:val="19"/>
-          <w:szCs w:val="19"/>
-        </w:rPr>
-      </w:pPr>
-      <w:r>
-        <w:rPr>
-          <w:rFonts w:ascii="Consolas" w:hAnsi="Consolas" w:cs="Consolas"/>
-          <w:color w:val="008000"/>
-          <w:sz w:val="19"/>
-          <w:szCs w:val="19"/>
-        </w:rPr>
-        <w:t>select dbo.fDemSoSP(1)</w:t>
-      </w:r>
-    </w:p>
-    <w:p/>
-    <w:p>
-      <w:pPr>
-        <w:autoSpaceDE w:val="0"/>
-        <w:autoSpaceDN w:val="0"/>
-        <w:adjustRightInd w:val="0"/>
-        <w:spacing w:after="0" w:line="240" w:lineRule="auto"/>
-        <w:rPr>
-          <w:rFonts w:ascii="Consolas" w:hAnsi="Consolas" w:cs="Consolas"/>
-          <w:b/>
-          <w:color w:val="008000"/>
-          <w:sz w:val="32"/>
-          <w:szCs w:val="32"/>
-        </w:rPr>
-      </w:pPr>
-      <w:r>
-        <w:rPr>
-          <w:rFonts w:ascii="Consolas" w:hAnsi="Consolas" w:cs="Consolas"/>
-          <w:b/>
-          <w:color w:val="008000"/>
-          <w:sz w:val="32"/>
-          <w:szCs w:val="32"/>
-        </w:rPr>
-        <w:t>Function đếm tổng số ly đã bán</w:t>
-      </w:r>
-    </w:p>
-    <w:p>
-      <w:r>
-        <w:t>Gọi query</w:t>
-      </w:r>
-    </w:p>
-    <w:p>
-      <w:pPr>
-        <w:autoSpaceDE w:val="0"/>
-        <w:autoSpaceDN w:val="0"/>
-        <w:adjustRightInd w:val="0"/>
-        <w:spacing w:after="0" w:line="240" w:lineRule="auto"/>
-        <w:rPr>
-          <w:rFonts w:ascii="Consolas" w:hAnsi="Consolas" w:cs="Consolas"/>
-          <w:color w:val="008000"/>
-          <w:sz w:val="19"/>
-          <w:szCs w:val="19"/>
-        </w:rPr>
-      </w:pPr>
-      <w:r>
-        <w:rPr>
-          <w:rFonts w:ascii="Consolas" w:hAnsi="Consolas" w:cs="Consolas"/>
-          <w:color w:val="008000"/>
-          <w:sz w:val="19"/>
-          <w:szCs w:val="19"/>
-        </w:rPr>
-        <w:t>select dbo.fDemTongSoLy()</w:t>
-      </w:r>
-    </w:p>
-    <w:p/>
-    <w:p>
-      <w:pPr>
-        <w:autoSpaceDE w:val="0"/>
-        <w:autoSpaceDN w:val="0"/>
-        <w:adjustRightInd w:val="0"/>
-        <w:spacing w:after="0" w:line="240" w:lineRule="auto"/>
-        <w:rPr>
-          <w:rFonts w:ascii="Consolas" w:hAnsi="Consolas" w:cs="Consolas"/>
-          <w:b/>
-          <w:color w:val="008000"/>
-          <w:sz w:val="32"/>
-          <w:szCs w:val="32"/>
-        </w:rPr>
-      </w:pPr>
-      <w:r>
-        <w:rPr>
-          <w:rFonts w:ascii="Consolas" w:hAnsi="Consolas" w:cs="Consolas"/>
-          <w:b/>
-          <w:color w:val="008000"/>
-          <w:sz w:val="32"/>
-          <w:szCs w:val="32"/>
-        </w:rPr>
-        <w:t>Thủ tục cập nhật lại popular của 1 sản phẩm với tham số đầu vào: ProductID</w:t>
-      </w:r>
-    </w:p>
-    <w:p>
-      <w:r>
-        <w:t>Gọi query (Ví dụ cập nhập popular cho ProductID 1)</w:t>
-      </w:r>
-    </w:p>
-    <w:p>
-      <w:pPr>
-        <w:autoSpaceDE w:val="0"/>
-        <w:autoSpaceDN w:val="0"/>
-        <w:adjustRightInd w:val="0"/>
-        <w:spacing w:after="0" w:line="240" w:lineRule="auto"/>
-        <w:rPr>
-          <w:rFonts w:ascii="Consolas" w:hAnsi="Consolas" w:cs="Consolas"/>
-          <w:color w:val="008000"/>
-          <w:sz w:val="19"/>
-          <w:szCs w:val="19"/>
-        </w:rPr>
-      </w:pPr>
-      <w:r>
-        <w:rPr>
-          <w:rFonts w:ascii="Consolas" w:hAnsi="Consolas" w:cs="Consolas"/>
-          <w:color w:val="008000"/>
-          <w:sz w:val="19"/>
-          <w:szCs w:val="19"/>
-        </w:rPr>
-        <w:t>EXEC pCapNhatPopular 1</w:t>
-      </w:r>
-    </w:p>
-    <w:p/>
-    <w:p>
-      <w:pPr>
-        <w:autoSpaceDE w:val="0"/>
-        <w:autoSpaceDN w:val="0"/>
-        <w:adjustRightInd w:val="0"/>
-        <w:spacing w:after="0" w:line="240" w:lineRule="auto"/>
-        <w:rPr>
-          <w:rFonts w:ascii="Consolas" w:hAnsi="Consolas" w:cs="Consolas"/>
-          <w:b/>
-          <w:color w:val="008000"/>
-          <w:sz w:val="32"/>
-          <w:szCs w:val="32"/>
-        </w:rPr>
-      </w:pPr>
-      <w:r>
-        <w:rPr>
-          <w:rFonts w:ascii="Consolas" w:hAnsi="Consolas" w:cs="Consolas"/>
-          <w:b/>
-          <w:color w:val="008000"/>
-          <w:sz w:val="32"/>
-          <w:szCs w:val="32"/>
-        </w:rPr>
-        <w:t>Thủ tục cập nhật lại popular cho tất cả sản phẩm</w:t>
-      </w:r>
-    </w:p>
-    <w:p>
-      <w:r>
-        <w:t>Gọi query</w:t>
-      </w:r>
-    </w:p>
-    <w:p>
-      <w:pPr>
-        <w:autoSpaceDE w:val="0"/>
-        <w:autoSpaceDN w:val="0"/>
-        <w:adjustRightInd w:val="0"/>
-        <w:spacing w:after="0" w:line="240" w:lineRule="auto"/>
-        <w:rPr>
-          <w:rFonts w:ascii="Consolas" w:hAnsi="Consolas" w:cs="Consolas"/>
-          <w:color w:val="008000"/>
-          <w:sz w:val="19"/>
-          <w:szCs w:val="19"/>
-        </w:rPr>
-      </w:pPr>
-      <w:r>
-        <w:rPr>
-          <w:rFonts w:ascii="Consolas" w:hAnsi="Consolas" w:cs="Consolas"/>
-          <w:color w:val="008000"/>
-          <w:sz w:val="19"/>
-          <w:szCs w:val="19"/>
-        </w:rPr>
-        <w:t>EXEC pCapNhatPopularAll</w:t>
-      </w:r>
-    </w:p>
-    <w:p/>
-    <w:p>
-      <w:pPr>
-        <w:autoSpaceDE w:val="0"/>
-        <w:autoSpaceDN w:val="0"/>
-        <w:adjustRightInd w:val="0"/>
-        <w:spacing w:after="0" w:line="240" w:lineRule="auto"/>
-        <w:rPr>
-          <w:rFonts w:ascii="Consolas" w:hAnsi="Consolas" w:cs="Consolas"/>
-          <w:b/>
-          <w:color w:val="008000"/>
-          <w:sz w:val="32"/>
-          <w:szCs w:val="32"/>
-        </w:rPr>
-      </w:pPr>
-      <w:r>
-        <w:rPr>
-          <w:rFonts w:ascii="Consolas" w:hAnsi="Consolas" w:cs="Consolas"/>
-          <w:b/>
-          <w:color w:val="008000"/>
-          <w:sz w:val="32"/>
-          <w:szCs w:val="32"/>
-        </w:rPr>
-        <w:t>Thủ tục bắt đầu khởi tạo hóa đơn</w:t>
-      </w:r>
-    </w:p>
-    <w:p>
-      <w:r>
-        <w:t>Gọi query</w:t>
-      </w:r>
-    </w:p>
-    <w:p>
-      <w:pPr>
-        <w:autoSpaceDE w:val="0"/>
-        <w:autoSpaceDN w:val="0"/>
-        <w:adjustRightInd w:val="0"/>
-        <w:spacing w:after="0" w:line="240" w:lineRule="auto"/>
-        <w:rPr>
-          <w:rFonts w:ascii="Consolas" w:hAnsi="Consolas" w:cs="Consolas"/>
-          <w:color w:val="008000"/>
-          <w:sz w:val="19"/>
-          <w:szCs w:val="19"/>
-        </w:rPr>
-      </w:pPr>
-      <w:r>
-        <w:rPr>
-          <w:rFonts w:ascii="Consolas" w:hAnsi="Consolas" w:cs="Consolas"/>
-          <w:color w:val="008000"/>
-          <w:sz w:val="19"/>
-          <w:szCs w:val="19"/>
-        </w:rPr>
-        <w:t>EXEC pKhoiTaoHoaDon</w:t>
-      </w:r>
-    </w:p>
-    <w:p/>
-    <w:p>
-      <w:pPr>
-        <w:autoSpaceDE w:val="0"/>
-        <w:autoSpaceDN w:val="0"/>
-        <w:adjustRightInd w:val="0"/>
-        <w:spacing w:after="0" w:line="240" w:lineRule="auto"/>
-        <w:rPr>
-          <w:rFonts w:ascii="Consolas" w:hAnsi="Consolas" w:cs="Consolas"/>
-          <w:b/>
-          <w:color w:val="008000"/>
-          <w:sz w:val="32"/>
-          <w:szCs w:val="32"/>
-        </w:rPr>
-      </w:pPr>
-      <w:r>
-        <w:rPr>
-          <w:rFonts w:ascii="Consolas" w:hAnsi="Consolas" w:cs="Consolas"/>
-          <w:b/>
-          <w:color w:val="008000"/>
-          <w:sz w:val="32"/>
-          <w:szCs w:val="32"/>
-        </w:rPr>
-        <w:t>Thủ tục thêm chi tiết hóa đơn</w:t>
-      </w:r>
-    </w:p>
-    <w:p>
-      <w:r>
-        <w:t>Gọi query (Ví dụ thêm vào hóa đơn sp 7, số lượng 2)</w:t>
-      </w:r>
-    </w:p>
-    <w:p>
-      <w:pPr>
-        <w:autoSpaceDE w:val="0"/>
-        <w:autoSpaceDN w:val="0"/>
-        <w:adjustRightInd w:val="0"/>
-        <w:spacing w:after="0" w:line="240" w:lineRule="auto"/>
-        <w:rPr>
-          <w:rFonts w:ascii="Consolas" w:hAnsi="Consolas" w:cs="Consolas"/>
-          <w:color w:val="008000"/>
-          <w:sz w:val="19"/>
-          <w:szCs w:val="19"/>
-        </w:rPr>
-      </w:pPr>
-      <w:r>
-        <w:rPr>
-          <w:rFonts w:ascii="Consolas" w:hAnsi="Consolas" w:cs="Consolas"/>
-          <w:color w:val="008000"/>
-          <w:sz w:val="19"/>
-          <w:szCs w:val="19"/>
-        </w:rPr>
-        <w:t>EXEC pThemChiTietHoaDon 7, 2</w:t>
-      </w:r>
-    </w:p>
-    <w:p/>
-    <w:p>
-      <w:pPr>
-        <w:autoSpaceDE w:val="0"/>
-        <w:autoSpaceDN w:val="0"/>
-        <w:adjustRightInd w:val="0"/>
-        <w:spacing w:after="0" w:line="240" w:lineRule="auto"/>
-        <w:rPr>
-          <w:rFonts w:ascii="Consolas" w:hAnsi="Consolas" w:cs="Consolas"/>
-          <w:b/>
-          <w:color w:val="008000"/>
-          <w:sz w:val="32"/>
-          <w:szCs w:val="32"/>
-        </w:rPr>
-      </w:pPr>
-      <w:r>
-        <w:rPr>
-          <w:rFonts w:ascii="Consolas" w:hAnsi="Consolas" w:cs="Consolas"/>
-          <w:b/>
-          <w:color w:val="008000"/>
-          <w:sz w:val="32"/>
-          <w:szCs w:val="32"/>
-        </w:rPr>
-        <w:t>Thủ tục kết thúc hóa đơn</w:t>
-      </w:r>
-    </w:p>
-    <w:p>
-      <w:r>
-        <w:t>Gọi query (Ví dụ hóa đơn cho loại khách hàng uống tại quán)</w:t>
-      </w:r>
-    </w:p>
-    <w:p>
-      <w:pPr>
-        <w:autoSpaceDE w:val="0"/>
-        <w:autoSpaceDN w:val="0"/>
-        <w:adjustRightInd w:val="0"/>
-        <w:spacing w:after="0" w:line="240" w:lineRule="auto"/>
-        <w:rPr>
-          <w:rFonts w:ascii="Consolas" w:hAnsi="Consolas" w:cs="Consolas"/>
-          <w:color w:val="008000"/>
-          <w:sz w:val="19"/>
-          <w:szCs w:val="19"/>
-        </w:rPr>
-      </w:pPr>
-      <w:r>
-        <w:rPr>
-          <w:rFonts w:ascii="Consolas" w:hAnsi="Consolas" w:cs="Consolas"/>
-          <w:color w:val="008000"/>
-          <w:sz w:val="19"/>
-          <w:szCs w:val="19"/>
-        </w:rPr>
-        <w:t>EXEC pKetThucHoaDon 2</w:t>
-      </w:r>
-    </w:p>
-    <w:p/>
-    <w:p>
-      <w:pPr>
-        <w:autoSpaceDE w:val="0"/>
-        <w:autoSpaceDN w:val="0"/>
-        <w:adjustRightInd w:val="0"/>
-        <w:spacing w:after="0" w:line="240" w:lineRule="auto"/>
-        <w:rPr>
-          <w:rFonts w:ascii="Consolas" w:hAnsi="Consolas" w:cs="Consolas"/>
-          <w:b/>
-          <w:color w:val="008000"/>
-          <w:sz w:val="32"/>
-          <w:szCs w:val="32"/>
-        </w:rPr>
-      </w:pPr>
-      <w:r>
-        <w:rPr>
-          <w:rFonts w:ascii="Consolas" w:hAnsi="Consolas" w:cs="Consolas"/>
-          <w:b/>
-          <w:color w:val="008000"/>
-          <w:sz w:val="32"/>
-          <w:szCs w:val="32"/>
-        </w:rPr>
-        <w:t>Hàm tìm kiếm hóa đơn theo ngày (từ ngày... đến ngày...)</w:t>
-      </w:r>
-    </w:p>
-    <w:p>
-      <w:r>
-        <w:t>Gọi query (Ví dụ tìm kiếm hóa đơn từ 20-11-2019 đến 10-12-2019)</w:t>
-      </w:r>
-    </w:p>
-    <w:p>
-      <w:pPr>
-        <w:autoSpaceDE w:val="0"/>
-        <w:autoSpaceDN w:val="0"/>
-        <w:adjustRightInd w:val="0"/>
-        <w:spacing w:after="0" w:line="240" w:lineRule="auto"/>
-        <w:rPr>
-          <w:rFonts w:ascii="Consolas" w:hAnsi="Consolas" w:cs="Consolas"/>
-          <w:color w:val="008000"/>
-          <w:sz w:val="19"/>
-          <w:szCs w:val="19"/>
-        </w:rPr>
-      </w:pPr>
-      <w:r>
-        <w:rPr>
-          <w:rFonts w:ascii="Consolas" w:hAnsi="Consolas" w:cs="Consolas"/>
-          <w:color w:val="008000"/>
-          <w:sz w:val="19"/>
-          <w:szCs w:val="19"/>
-        </w:rPr>
-        <w:t>select * from dbo.fTimHoaDonTheoNgay('2019-11-20', '2019-12-10')</w:t>
-      </w:r>
-    </w:p>
-    <w:p/>
+    </w:p>
     <w:p>
       <w:pPr>
         <w:autoSpaceDE w:val="0"/>
@@ -478,7 +496,6 @@
           <w:sz w:val="32"/>
           <w:szCs w:val="32"/>
         </w:rPr>
-        <w:lastRenderedPageBreak/>
         <w:t>Hướng dẫn sử dụng các procedure để thêm hóa đơn, thêm sản phẩm vào hóa đơn</w:t>
       </w:r>
     </w:p>

</xml_diff>